<commit_message>
addedd rated voltage in 400kv
</commit_message>
<xml_diff>
--- a/assets/weekly_report_template.docx
+++ b/assets/weekly_report_template.docx
@@ -3283,7 +3283,6 @@
               <w:bottom w:val="single" w:sz="4" w:space="0" w:color="auto"/>
               <w:right w:val="single" w:sz="4" w:space="0" w:color="auto"/>
             </w:tcBorders>
-            <w:vAlign w:val="bottom"/>
           </w:tcPr>
           <w:p>
             <w:pPr>
@@ -3337,6 +3336,28 @@
                 <w:lang w:val="en-US" w:bidi="ar-SA"/>
               </w:rPr>
               <w:t>Amreli</w:t>
+            </w:r>
+          </w:p>
+          <w:p>
+            <w:pPr>
+              <w:spacing w:after="0" w:line="240" w:lineRule="auto"/>
+              <w:ind w:left="-255"/>
+              <w:jc w:val="center"/>
+              <w:rPr>
+                <w:rFonts w:ascii="Arial" w:eastAsia="MS Mincho" w:hAnsi="Arial" w:cs="Arial"/>
+                <w:b/>
+                <w:bCs/>
+                <w:sz w:val="18"/>
+                <w:szCs w:val="18"/>
+                <w:lang w:val="en-US" w:bidi="ar-SA"/>
+              </w:rPr>
+            </w:pPr>
+            <w:r>
+              <w:rPr>
+                <w:b/>
+                <w:bCs/>
+              </w:rPr>
+              <w:t>400 kV</w:t>
             </w:r>
           </w:p>
           <w:p>
@@ -3365,7 +3386,6 @@
               <w:bottom w:val="single" w:sz="4" w:space="0" w:color="auto"/>
               <w:right w:val="single" w:sz="4" w:space="0" w:color="auto"/>
             </w:tcBorders>
-            <w:vAlign w:val="bottom"/>
           </w:tcPr>
           <w:p>
             <w:pPr>
@@ -3421,6 +3441,43 @@
               <w:t>Asoj</w:t>
             </w:r>
             <w:proofErr w:type="spellEnd"/>
+          </w:p>
+          <w:p>
+            <w:pPr>
+              <w:spacing w:after="0" w:line="240" w:lineRule="auto"/>
+              <w:ind w:left="-255"/>
+              <w:jc w:val="center"/>
+              <w:rPr>
+                <w:rFonts w:ascii="Arial" w:eastAsia="MS Mincho" w:hAnsi="Arial" w:cs="Arial"/>
+                <w:b/>
+                <w:bCs/>
+                <w:sz w:val="18"/>
+                <w:szCs w:val="18"/>
+                <w:lang w:val="en-US" w:bidi="ar-SA"/>
+              </w:rPr>
+            </w:pPr>
+            <w:r>
+              <w:rPr>
+                <w:b/>
+                <w:bCs/>
+              </w:rPr>
+              <w:t>400 kV</w:t>
+            </w:r>
+          </w:p>
+          <w:p>
+            <w:pPr>
+              <w:spacing w:after="0" w:line="240" w:lineRule="auto"/>
+              <w:ind w:left="-255"/>
+              <w:jc w:val="center"/>
+              <w:rPr>
+                <w:rFonts w:ascii="Arial" w:eastAsia="MS Mincho" w:hAnsi="Arial" w:cs="Arial"/>
+                <w:b/>
+                <w:bCs/>
+                <w:sz w:val="18"/>
+                <w:szCs w:val="18"/>
+                <w:lang w:val="en-US" w:bidi="ar-SA"/>
+              </w:rPr>
+            </w:pPr>
           </w:p>
           <w:p>
             <w:pPr>
@@ -3448,7 +3505,6 @@
               <w:bottom w:val="single" w:sz="4" w:space="0" w:color="auto"/>
               <w:right w:val="single" w:sz="4" w:space="0" w:color="auto"/>
             </w:tcBorders>
-            <w:vAlign w:val="bottom"/>
           </w:tcPr>
           <w:p>
             <w:pPr>
@@ -3488,7 +3544,6 @@
                 <w:bCs/>
                 <w:sz w:val="18"/>
                 <w:szCs w:val="18"/>
-                <w:rtl/>
                 <w:lang w:val="en-US" w:bidi="ar-SA"/>
               </w:rPr>
             </w:pPr>
@@ -3505,6 +3560,44 @@
               <w:t>Bhilai</w:t>
             </w:r>
             <w:proofErr w:type="spellEnd"/>
+          </w:p>
+          <w:p>
+            <w:pPr>
+              <w:spacing w:after="0" w:line="240" w:lineRule="auto"/>
+              <w:ind w:left="-255"/>
+              <w:jc w:val="center"/>
+              <w:rPr>
+                <w:rFonts w:ascii="Arial" w:eastAsia="MS Mincho" w:hAnsi="Arial" w:cs="Arial"/>
+                <w:b/>
+                <w:bCs/>
+                <w:sz w:val="18"/>
+                <w:szCs w:val="18"/>
+                <w:lang w:val="en-US" w:bidi="ar-SA"/>
+              </w:rPr>
+            </w:pPr>
+            <w:r>
+              <w:rPr>
+                <w:b/>
+                <w:bCs/>
+              </w:rPr>
+              <w:t>400 kV</w:t>
+            </w:r>
+          </w:p>
+          <w:p>
+            <w:pPr>
+              <w:spacing w:after="0" w:line="240" w:lineRule="auto"/>
+              <w:ind w:left="-255"/>
+              <w:jc w:val="center"/>
+              <w:rPr>
+                <w:rFonts w:ascii="Arial" w:eastAsia="MS Mincho" w:hAnsi="Arial" w:cs="Arial"/>
+                <w:b/>
+                <w:bCs/>
+                <w:sz w:val="18"/>
+                <w:szCs w:val="18"/>
+                <w:rtl/>
+                <w:lang w:val="en-US" w:bidi="ar-SA"/>
+              </w:rPr>
+            </w:pPr>
           </w:p>
           <w:p>
             <w:pPr>
@@ -3532,7 +3625,6 @@
               <w:bottom w:val="single" w:sz="4" w:space="0" w:color="auto"/>
               <w:right w:val="single" w:sz="4" w:space="0" w:color="auto"/>
             </w:tcBorders>
-            <w:vAlign w:val="bottom"/>
           </w:tcPr>
           <w:p>
             <w:pPr>
@@ -3586,6 +3678,43 @@
               </w:rPr>
               <w:t>Bhopal</w:t>
             </w:r>
+          </w:p>
+          <w:p>
+            <w:pPr>
+              <w:spacing w:after="0" w:line="240" w:lineRule="auto"/>
+              <w:ind w:left="-255"/>
+              <w:jc w:val="center"/>
+              <w:rPr>
+                <w:rFonts w:ascii="Arial" w:eastAsia="MS Mincho" w:hAnsi="Arial" w:cs="Arial"/>
+                <w:b/>
+                <w:bCs/>
+                <w:sz w:val="18"/>
+                <w:szCs w:val="18"/>
+                <w:lang w:val="en-US" w:bidi="ar-SA"/>
+              </w:rPr>
+            </w:pPr>
+            <w:r>
+              <w:rPr>
+                <w:b/>
+                <w:bCs/>
+              </w:rPr>
+              <w:t>400 kV</w:t>
+            </w:r>
+          </w:p>
+          <w:p>
+            <w:pPr>
+              <w:spacing w:after="0" w:line="240" w:lineRule="auto"/>
+              <w:ind w:left="-255"/>
+              <w:jc w:val="center"/>
+              <w:rPr>
+                <w:rFonts w:ascii="Arial" w:eastAsia="MS Mincho" w:hAnsi="Arial" w:cs="Arial"/>
+                <w:b/>
+                <w:bCs/>
+                <w:sz w:val="18"/>
+                <w:szCs w:val="18"/>
+                <w:lang w:val="en-US" w:bidi="ar-SA"/>
+              </w:rPr>
+            </w:pPr>
           </w:p>
           <w:p>
             <w:pPr>
@@ -3613,7 +3742,6 @@
               <w:bottom w:val="single" w:sz="4" w:space="0" w:color="auto"/>
               <w:right w:val="single" w:sz="4" w:space="0" w:color="auto"/>
             </w:tcBorders>
-            <w:vAlign w:val="bottom"/>
           </w:tcPr>
           <w:p>
             <w:pPr>
@@ -3669,6 +3797,43 @@
               <w:t>Boisar</w:t>
             </w:r>
             <w:proofErr w:type="spellEnd"/>
+          </w:p>
+          <w:p>
+            <w:pPr>
+              <w:spacing w:after="0" w:line="240" w:lineRule="auto"/>
+              <w:ind w:left="-255"/>
+              <w:jc w:val="center"/>
+              <w:rPr>
+                <w:rFonts w:ascii="Arial" w:eastAsia="MS Mincho" w:hAnsi="Arial" w:cs="Arial"/>
+                <w:b/>
+                <w:bCs/>
+                <w:sz w:val="18"/>
+                <w:szCs w:val="18"/>
+                <w:lang w:val="en-US" w:bidi="ar-SA"/>
+              </w:rPr>
+            </w:pPr>
+            <w:r>
+              <w:rPr>
+                <w:b/>
+                <w:bCs/>
+              </w:rPr>
+              <w:t>400 kV</w:t>
+            </w:r>
+          </w:p>
+          <w:p>
+            <w:pPr>
+              <w:spacing w:after="0" w:line="240" w:lineRule="auto"/>
+              <w:ind w:left="-255"/>
+              <w:jc w:val="center"/>
+              <w:rPr>
+                <w:rFonts w:ascii="Arial" w:eastAsia="MS Mincho" w:hAnsi="Arial" w:cs="Arial"/>
+                <w:b/>
+                <w:bCs/>
+                <w:sz w:val="18"/>
+                <w:szCs w:val="18"/>
+                <w:lang w:val="en-US" w:bidi="ar-SA"/>
+              </w:rPr>
+            </w:pPr>
           </w:p>
           <w:p>
             <w:pPr>
@@ -3696,7 +3861,6 @@
               <w:bottom w:val="single" w:sz="4" w:space="0" w:color="auto"/>
               <w:right w:val="single" w:sz="4" w:space="0" w:color="auto"/>
             </w:tcBorders>
-            <w:vAlign w:val="bottom"/>
           </w:tcPr>
           <w:p>
             <w:pPr>
@@ -3725,18 +3889,22 @@
               </w:rPr>
               <w:t>दमोह</w:t>
             </w:r>
-            <w:r>
+          </w:p>
+          <w:p>
+            <w:pPr>
+              <w:spacing w:after="0" w:line="240" w:lineRule="auto"/>
+              <w:ind w:left="-255"/>
+              <w:jc w:val="center"/>
               <w:rPr>
                 <w:rFonts w:ascii="Arial" w:eastAsia="MS Mincho" w:hAnsi="Arial" w:cs="Arial"/>
                 <w:b/>
                 <w:bCs/>
                 <w:sz w:val="18"/>
                 <w:szCs w:val="18"/>
-                <w:cs/>
-                <w:lang w:val="en-US"/>
-              </w:rPr>
-              <w:t xml:space="preserve"> </w:t>
-            </w:r>
+                <w:lang w:val="en-US" w:bidi="ar-SA"/>
+              </w:rPr>
+            </w:pPr>
+            <w:proofErr w:type="spellStart"/>
             <w:r>
               <w:rPr>
                 <w:rFonts w:ascii="Arial" w:eastAsia="MS Mincho" w:hAnsi="Arial" w:cs="Arial"/>
@@ -3744,11 +3912,11 @@
                 <w:bCs/>
                 <w:sz w:val="18"/>
                 <w:szCs w:val="18"/>
-                <w:rtl/>
-                <w:lang w:val="en-US" w:bidi="ar-SA"/>
-              </w:rPr>
-              <w:t xml:space="preserve"> </w:t>
-            </w:r>
+                <w:lang w:val="en-US" w:bidi="ar-SA"/>
+              </w:rPr>
+              <w:t>Damoh</w:t>
+            </w:r>
+            <w:proofErr w:type="spellEnd"/>
           </w:p>
           <w:p>
             <w:pPr>
@@ -3764,8 +3932,19 @@
                 <w:lang w:val="en-US" w:bidi="ar-SA"/>
               </w:rPr>
             </w:pPr>
-            <w:proofErr w:type="spellStart"/>
-            <w:r>
+            <w:r>
+              <w:rPr>
+                <w:b/>
+                <w:bCs/>
+              </w:rPr>
+              <w:t>400 kV</w:t>
+            </w:r>
+          </w:p>
+          <w:p>
+            <w:pPr>
+              <w:spacing w:after="0" w:line="240" w:lineRule="auto"/>
+              <w:ind w:left="-255"/>
+              <w:jc w:val="center"/>
               <w:rPr>
                 <w:rFonts w:ascii="Arial" w:eastAsia="MS Mincho" w:hAnsi="Arial" w:cs="Arial"/>
                 <w:b/>
@@ -3774,9 +3953,7 @@
                 <w:szCs w:val="18"/>
                 <w:lang w:val="en-US" w:bidi="ar-SA"/>
               </w:rPr>
-              <w:t>Damoh</w:t>
-            </w:r>
-            <w:proofErr w:type="spellEnd"/>
+            </w:pPr>
           </w:p>
           <w:p>
             <w:pPr>
@@ -3804,7 +3981,6 @@
               <w:bottom w:val="single" w:sz="4" w:space="0" w:color="auto"/>
               <w:right w:val="single" w:sz="4" w:space="0" w:color="auto"/>
             </w:tcBorders>
-            <w:vAlign w:val="bottom"/>
           </w:tcPr>
           <w:p>
             <w:pPr>
@@ -3857,6 +4033,43 @@
               <w:t>Dehgam</w:t>
             </w:r>
             <w:proofErr w:type="spellEnd"/>
+          </w:p>
+          <w:p>
+            <w:pPr>
+              <w:spacing w:after="0" w:line="240" w:lineRule="auto"/>
+              <w:ind w:left="-255"/>
+              <w:jc w:val="center"/>
+              <w:rPr>
+                <w:rFonts w:ascii="Arial" w:eastAsia="MS Mincho" w:hAnsi="Arial" w:cs="Arial"/>
+                <w:b/>
+                <w:bCs/>
+                <w:sz w:val="18"/>
+                <w:szCs w:val="18"/>
+                <w:lang w:val="en-US" w:bidi="ar-SA"/>
+              </w:rPr>
+            </w:pPr>
+            <w:r>
+              <w:rPr>
+                <w:b/>
+                <w:bCs/>
+              </w:rPr>
+              <w:t>400 kV</w:t>
+            </w:r>
+          </w:p>
+          <w:p>
+            <w:pPr>
+              <w:spacing w:after="0" w:line="240" w:lineRule="auto"/>
+              <w:ind w:left="-255"/>
+              <w:jc w:val="center"/>
+              <w:rPr>
+                <w:rFonts w:ascii="Arial" w:eastAsia="MS Mincho" w:hAnsi="Arial" w:cs="Arial"/>
+                <w:b/>
+                <w:bCs/>
+                <w:sz w:val="18"/>
+                <w:szCs w:val="18"/>
+                <w:lang w:val="en-US" w:bidi="ar-SA"/>
+              </w:rPr>
+            </w:pPr>
           </w:p>
           <w:p>
             <w:pPr>
@@ -3885,7 +4098,6 @@
               <w:bottom w:val="single" w:sz="4" w:space="0" w:color="auto"/>
               <w:right w:val="single" w:sz="4" w:space="0" w:color="auto"/>
             </w:tcBorders>
-            <w:vAlign w:val="bottom"/>
           </w:tcPr>
           <w:p>
             <w:pPr>
@@ -3939,6 +4151,43 @@
               </w:rPr>
               <w:t>Dhule</w:t>
             </w:r>
+          </w:p>
+          <w:p>
+            <w:pPr>
+              <w:spacing w:after="0" w:line="240" w:lineRule="auto"/>
+              <w:ind w:left="-255"/>
+              <w:jc w:val="center"/>
+              <w:rPr>
+                <w:rFonts w:ascii="Arial" w:eastAsia="MS Mincho" w:hAnsi="Arial" w:cs="Arial"/>
+                <w:b/>
+                <w:bCs/>
+                <w:sz w:val="18"/>
+                <w:szCs w:val="18"/>
+                <w:lang w:val="en-US" w:bidi="ar-SA"/>
+              </w:rPr>
+            </w:pPr>
+            <w:r>
+              <w:rPr>
+                <w:b/>
+                <w:bCs/>
+              </w:rPr>
+              <w:t>400 kV</w:t>
+            </w:r>
+          </w:p>
+          <w:p>
+            <w:pPr>
+              <w:spacing w:after="0" w:line="240" w:lineRule="auto"/>
+              <w:ind w:left="-255"/>
+              <w:jc w:val="center"/>
+              <w:rPr>
+                <w:rFonts w:ascii="Arial" w:eastAsia="MS Mincho" w:hAnsi="Arial" w:cs="Arial"/>
+                <w:b/>
+                <w:bCs/>
+                <w:sz w:val="18"/>
+                <w:szCs w:val="18"/>
+                <w:lang w:val="en-US" w:bidi="ar-SA"/>
+              </w:rPr>
+            </w:pPr>
           </w:p>
           <w:p>
             <w:pPr>
@@ -3966,7 +4215,6 @@
               <w:bottom w:val="single" w:sz="4" w:space="0" w:color="auto"/>
               <w:right w:val="single" w:sz="4" w:space="0" w:color="auto"/>
             </w:tcBorders>
-            <w:vAlign w:val="bottom"/>
           </w:tcPr>
           <w:p>
             <w:pPr>
@@ -4017,6 +4265,43 @@
               </w:rPr>
               <w:t>Gwalior</w:t>
             </w:r>
+          </w:p>
+          <w:p>
+            <w:pPr>
+              <w:spacing w:after="0" w:line="240" w:lineRule="auto"/>
+              <w:ind w:left="-255"/>
+              <w:jc w:val="center"/>
+              <w:rPr>
+                <w:rFonts w:ascii="Arial" w:eastAsia="MS Mincho" w:hAnsi="Arial" w:cs="Arial"/>
+                <w:b/>
+                <w:bCs/>
+                <w:sz w:val="18"/>
+                <w:szCs w:val="18"/>
+                <w:lang w:val="en-US" w:bidi="ar-SA"/>
+              </w:rPr>
+            </w:pPr>
+            <w:r>
+              <w:rPr>
+                <w:b/>
+                <w:bCs/>
+              </w:rPr>
+              <w:t>400 kV</w:t>
+            </w:r>
+          </w:p>
+          <w:p>
+            <w:pPr>
+              <w:spacing w:after="0" w:line="240" w:lineRule="auto"/>
+              <w:ind w:left="-255"/>
+              <w:jc w:val="center"/>
+              <w:rPr>
+                <w:rFonts w:ascii="Arial" w:eastAsia="MS Mincho" w:hAnsi="Arial" w:cs="Arial"/>
+                <w:b/>
+                <w:bCs/>
+                <w:sz w:val="18"/>
+                <w:szCs w:val="18"/>
+                <w:lang w:val="en-US" w:bidi="ar-SA"/>
+              </w:rPr>
+            </w:pPr>
           </w:p>
           <w:p>
             <w:pPr>
@@ -6634,7 +6919,7 @@
       </w:tblGrid>
       <w:tr>
         <w:trPr>
-          <w:trHeight w:val="752"/>
+          <w:trHeight w:val="1283"/>
           <w:jc w:val="center"/>
         </w:trPr>
         <w:tc>
@@ -6734,6 +7019,7 @@
           </w:tcPr>
           <w:p>
             <w:pPr>
+              <w:spacing w:after="0"/>
               <w:jc w:val="center"/>
               <w:rPr>
                 <w:rFonts w:ascii="Nirmala UI Semilight" w:eastAsia="MS Mincho" w:hAnsi="Nirmala UI Semilight" w:cs="Nirmala UI Semilight"/>
@@ -6757,17 +7043,8 @@
           </w:p>
           <w:p>
             <w:pPr>
-              <w:jc w:val="center"/>
-              <w:rPr>
-                <w:rFonts w:ascii="Arial" w:eastAsia="MS Mincho" w:hAnsi="Arial" w:cs="Arial"/>
-                <w:b/>
-                <w:bCs/>
-                <w:sz w:val="19"/>
-                <w:szCs w:val="19"/>
-                <w:lang w:val="en-US" w:bidi="ar-SA"/>
-              </w:rPr>
-            </w:pPr>
-            <w:r>
+              <w:spacing w:after="0"/>
+              <w:jc w:val="center"/>
               <w:rPr>
                 <w:rFonts w:ascii="Arial" w:eastAsia="MS Mincho" w:hAnsi="Arial" w:cs="Arial"/>
                 <w:b/>
@@ -6776,8 +7053,73 @@
                 <w:szCs w:val="18"/>
                 <w:lang w:val="en-US" w:bidi="ar-SA"/>
               </w:rPr>
+            </w:pPr>
+            <w:r>
+              <w:rPr>
+                <w:rFonts w:ascii="Arial" w:eastAsia="MS Mincho" w:hAnsi="Arial" w:cs="Arial"/>
+                <w:b/>
+                <w:bCs/>
+                <w:sz w:val="18"/>
+                <w:szCs w:val="18"/>
+                <w:lang w:val="en-US" w:bidi="ar-SA"/>
+              </w:rPr>
               <w:t>Indore</w:t>
             </w:r>
+          </w:p>
+          <w:p>
+            <w:pPr>
+              <w:spacing w:after="0" w:line="240" w:lineRule="auto"/>
+              <w:ind w:left="-255"/>
+              <w:jc w:val="center"/>
+              <w:rPr>
+                <w:rFonts w:ascii="Arial" w:eastAsia="MS Mincho" w:hAnsi="Arial" w:cs="Arial"/>
+                <w:b/>
+                <w:bCs/>
+                <w:sz w:val="18"/>
+                <w:szCs w:val="18"/>
+                <w:lang w:val="en-US" w:bidi="ar-SA"/>
+              </w:rPr>
+            </w:pPr>
+            <w:r>
+              <w:rPr>
+                <w:b/>
+                <w:bCs/>
+              </w:rPr>
+              <w:t xml:space="preserve">      </w:t>
+            </w:r>
+            <w:r>
+              <w:rPr>
+                <w:b/>
+                <w:bCs/>
+              </w:rPr>
+              <w:t>400 kV</w:t>
+            </w:r>
+          </w:p>
+          <w:p>
+            <w:pPr>
+              <w:spacing w:after="0"/>
+              <w:jc w:val="center"/>
+              <w:rPr>
+                <w:rFonts w:ascii="Nirmala UI Semilight" w:eastAsia="MS Mincho" w:hAnsi="Nirmala UI Semilight" w:cs="Nirmala UI Semilight"/>
+                <w:b/>
+                <w:bCs/>
+                <w:szCs w:val="22"/>
+                <w:lang w:val="en-US"/>
+              </w:rPr>
+            </w:pPr>
+          </w:p>
+          <w:p>
+            <w:pPr>
+              <w:jc w:val="center"/>
+              <w:rPr>
+                <w:rFonts w:ascii="Arial" w:eastAsia="MS Mincho" w:hAnsi="Arial" w:cs="Arial"/>
+                <w:b/>
+                <w:bCs/>
+                <w:sz w:val="19"/>
+                <w:szCs w:val="19"/>
+                <w:lang w:val="en-US" w:bidi="ar-SA"/>
+              </w:rPr>
+            </w:pPr>
           </w:p>
         </w:tc>
         <w:tc>
@@ -6790,10 +7132,10 @@
               <w:bottom w:val="single" w:sz="4" w:space="0" w:color="auto"/>
               <w:right w:val="single" w:sz="4" w:space="0" w:color="auto"/>
             </w:tcBorders>
-            <w:vAlign w:val="bottom"/>
           </w:tcPr>
           <w:p>
             <w:pPr>
+              <w:spacing w:after="0"/>
               <w:ind w:left="-66" w:right="-96"/>
               <w:jc w:val="center"/>
               <w:rPr>
@@ -6818,6 +7160,7 @@
           </w:p>
           <w:p>
             <w:pPr>
+              <w:spacing w:after="0"/>
               <w:ind w:left="-66" w:right="-96"/>
               <w:jc w:val="center"/>
               <w:rPr>
@@ -6842,6 +7185,50 @@
               <w:t>Itarsi</w:t>
             </w:r>
             <w:proofErr w:type="spellEnd"/>
+          </w:p>
+          <w:p>
+            <w:pPr>
+              <w:spacing w:after="0" w:line="240" w:lineRule="auto"/>
+              <w:ind w:left="-255"/>
+              <w:jc w:val="center"/>
+              <w:rPr>
+                <w:rFonts w:ascii="Arial" w:eastAsia="MS Mincho" w:hAnsi="Arial" w:cs="Arial"/>
+                <w:b/>
+                <w:bCs/>
+                <w:sz w:val="18"/>
+                <w:szCs w:val="18"/>
+                <w:lang w:val="en-US" w:bidi="ar-SA"/>
+              </w:rPr>
+            </w:pPr>
+            <w:r>
+              <w:rPr>
+                <w:b/>
+                <w:bCs/>
+              </w:rPr>
+              <w:t xml:space="preserve">      </w:t>
+            </w:r>
+            <w:r>
+              <w:rPr>
+                <w:b/>
+                <w:bCs/>
+              </w:rPr>
+              <w:t>400 kV</w:t>
+            </w:r>
+          </w:p>
+          <w:p>
+            <w:pPr>
+              <w:spacing w:after="0"/>
+              <w:ind w:left="-66" w:right="-96"/>
+              <w:jc w:val="center"/>
+              <w:rPr>
+                <w:rFonts w:ascii="Arial" w:eastAsia="MS Mincho" w:hAnsi="Arial" w:cs="Arial"/>
+                <w:b/>
+                <w:bCs/>
+                <w:sz w:val="18"/>
+                <w:szCs w:val="18"/>
+                <w:lang w:val="en-US" w:bidi="ar-SA"/>
+              </w:rPr>
+            </w:pPr>
           </w:p>
         </w:tc>
         <w:tc>
@@ -6854,7 +7241,6 @@
               <w:bottom w:val="single" w:sz="4" w:space="0" w:color="auto"/>
               <w:right w:val="single" w:sz="4" w:space="0" w:color="auto"/>
             </w:tcBorders>
-            <w:vAlign w:val="bottom"/>
           </w:tcPr>
           <w:p>
             <w:pPr>
@@ -6905,6 +7291,50 @@
               <w:t>Jetpur</w:t>
             </w:r>
             <w:proofErr w:type="spellEnd"/>
+          </w:p>
+          <w:p>
+            <w:pPr>
+              <w:spacing w:after="0" w:line="240" w:lineRule="auto"/>
+              <w:ind w:left="-255"/>
+              <w:jc w:val="center"/>
+              <w:rPr>
+                <w:rFonts w:ascii="Arial" w:eastAsia="MS Mincho" w:hAnsi="Arial" w:cs="Arial"/>
+                <w:b/>
+                <w:bCs/>
+                <w:sz w:val="18"/>
+                <w:szCs w:val="18"/>
+                <w:lang w:val="en-US" w:bidi="ar-SA"/>
+              </w:rPr>
+            </w:pPr>
+            <w:r>
+              <w:rPr>
+                <w:b/>
+                <w:bCs/>
+              </w:rPr>
+              <w:t xml:space="preserve">      </w:t>
+            </w:r>
+            <w:r>
+              <w:rPr>
+                <w:b/>
+                <w:bCs/>
+              </w:rPr>
+              <w:t>400 kV</w:t>
+            </w:r>
+          </w:p>
+          <w:p>
+            <w:pPr>
+              <w:pStyle w:val="NoSpacing"/>
+              <w:spacing w:line="280" w:lineRule="exact"/>
+              <w:jc w:val="center"/>
+              <w:rPr>
+                <w:rFonts w:ascii="Arial" w:hAnsi="Arial" w:cs="Arial"/>
+                <w:b/>
+                <w:bCs/>
+                <w:sz w:val="18"/>
+                <w:szCs w:val="18"/>
+                <w:lang w:bidi="hi-IN"/>
+              </w:rPr>
+            </w:pPr>
           </w:p>
         </w:tc>
         <w:tc>
@@ -6917,10 +7347,10 @@
               <w:bottom w:val="single" w:sz="4" w:space="0" w:color="auto"/>
               <w:right w:val="single" w:sz="4" w:space="0" w:color="auto"/>
             </w:tcBorders>
-            <w:vAlign w:val="bottom"/>
           </w:tcPr>
           <w:p>
             <w:pPr>
+              <w:spacing w:after="0"/>
               <w:ind w:left="-255"/>
               <w:jc w:val="center"/>
               <w:rPr>
@@ -6945,19 +7375,9 @@
           </w:p>
           <w:p>
             <w:pPr>
+              <w:spacing w:after="0"/>
               <w:ind w:left="-255"/>
               <w:jc w:val="center"/>
-              <w:rPr>
-                <w:rFonts w:ascii="Arial" w:eastAsia="MS Mincho" w:hAnsi="Arial" w:cs="Arial"/>
-                <w:b/>
-                <w:bCs/>
-                <w:sz w:val="19"/>
-                <w:szCs w:val="19"/>
-                <w:lang w:val="en-US" w:bidi="ar-SA"/>
-              </w:rPr>
-            </w:pPr>
-            <w:proofErr w:type="spellStart"/>
-            <w:r>
               <w:rPr>
                 <w:rFonts w:ascii="Arial" w:eastAsia="MS Mincho" w:hAnsi="Arial" w:cs="Arial"/>
                 <w:b/>
@@ -6966,9 +7386,64 @@
                 <w:szCs w:val="18"/>
                 <w:lang w:val="en-US" w:bidi="ar-SA"/>
               </w:rPr>
+            </w:pPr>
+            <w:proofErr w:type="spellStart"/>
+            <w:r>
+              <w:rPr>
+                <w:rFonts w:ascii="Arial" w:eastAsia="MS Mincho" w:hAnsi="Arial" w:cs="Arial"/>
+                <w:b/>
+                <w:bCs/>
+                <w:sz w:val="18"/>
+                <w:szCs w:val="18"/>
+                <w:lang w:val="en-US" w:bidi="ar-SA"/>
+              </w:rPr>
               <w:t>Kalwa</w:t>
             </w:r>
             <w:proofErr w:type="spellEnd"/>
+          </w:p>
+          <w:p>
+            <w:pPr>
+              <w:spacing w:after="0" w:line="240" w:lineRule="auto"/>
+              <w:ind w:left="-255"/>
+              <w:jc w:val="center"/>
+              <w:rPr>
+                <w:rFonts w:ascii="Arial" w:eastAsia="MS Mincho" w:hAnsi="Arial" w:cs="Arial"/>
+                <w:b/>
+                <w:bCs/>
+                <w:sz w:val="18"/>
+                <w:szCs w:val="18"/>
+                <w:lang w:val="en-US" w:bidi="ar-SA"/>
+              </w:rPr>
+            </w:pPr>
+            <w:r>
+              <w:rPr>
+                <w:b/>
+                <w:bCs/>
+              </w:rPr>
+              <w:t xml:space="preserve">  </w:t>
+            </w:r>
+            <w:r>
+              <w:rPr>
+                <w:b/>
+                <w:bCs/>
+              </w:rPr>
+              <w:t>400 kV</w:t>
+            </w:r>
+          </w:p>
+          <w:p>
+            <w:pPr>
+              <w:spacing w:after="0"/>
+              <w:ind w:left="-255"/>
+              <w:jc w:val="center"/>
+              <w:rPr>
+                <w:rFonts w:ascii="Arial" w:eastAsia="MS Mincho" w:hAnsi="Arial" w:cs="Arial"/>
+                <w:b/>
+                <w:bCs/>
+                <w:sz w:val="19"/>
+                <w:szCs w:val="19"/>
+                <w:lang w:val="en-US" w:bidi="ar-SA"/>
+              </w:rPr>
+            </w:pPr>
           </w:p>
         </w:tc>
         <w:tc>
@@ -6981,10 +7456,10 @@
               <w:bottom w:val="single" w:sz="4" w:space="0" w:color="auto"/>
               <w:right w:val="single" w:sz="4" w:space="0" w:color="auto"/>
             </w:tcBorders>
-            <w:vAlign w:val="bottom"/>
           </w:tcPr>
           <w:p>
             <w:pPr>
+              <w:spacing w:after="0"/>
               <w:ind w:left="-255"/>
               <w:jc w:val="center"/>
               <w:rPr>
@@ -7009,18 +7484,9 @@
           </w:p>
           <w:p>
             <w:pPr>
+              <w:spacing w:after="0"/>
               <w:ind w:left="-255"/>
               <w:jc w:val="center"/>
-              <w:rPr>
-                <w:rFonts w:ascii="Calibri" w:eastAsia="MS Mincho" w:hAnsi="Calibri" w:cs="Times New Roman"/>
-                <w:b/>
-                <w:bCs/>
-                <w:szCs w:val="22"/>
-                <w:lang w:val="en-US" w:bidi="ar-SA"/>
-              </w:rPr>
-            </w:pPr>
-            <w:proofErr w:type="spellStart"/>
-            <w:r>
               <w:rPr>
                 <w:rFonts w:ascii="Arial" w:eastAsia="MS Mincho" w:hAnsi="Arial" w:cs="Arial"/>
                 <w:b/>
@@ -7029,9 +7495,63 @@
                 <w:szCs w:val="18"/>
                 <w:lang w:val="en-US" w:bidi="ar-SA"/>
               </w:rPr>
+            </w:pPr>
+            <w:proofErr w:type="spellStart"/>
+            <w:r>
+              <w:rPr>
+                <w:rFonts w:ascii="Arial" w:eastAsia="MS Mincho" w:hAnsi="Arial" w:cs="Arial"/>
+                <w:b/>
+                <w:bCs/>
+                <w:sz w:val="18"/>
+                <w:szCs w:val="18"/>
+                <w:lang w:val="en-US" w:bidi="ar-SA"/>
+              </w:rPr>
               <w:t>Karad</w:t>
             </w:r>
             <w:proofErr w:type="spellEnd"/>
+          </w:p>
+          <w:p>
+            <w:pPr>
+              <w:spacing w:after="0" w:line="240" w:lineRule="auto"/>
+              <w:ind w:left="-255"/>
+              <w:jc w:val="center"/>
+              <w:rPr>
+                <w:rFonts w:ascii="Arial" w:eastAsia="MS Mincho" w:hAnsi="Arial" w:cs="Arial"/>
+                <w:b/>
+                <w:bCs/>
+                <w:sz w:val="18"/>
+                <w:szCs w:val="18"/>
+                <w:lang w:val="en-US" w:bidi="ar-SA"/>
+              </w:rPr>
+            </w:pPr>
+            <w:r>
+              <w:rPr>
+                <w:b/>
+                <w:bCs/>
+              </w:rPr>
+              <w:t xml:space="preserve">  </w:t>
+            </w:r>
+            <w:r>
+              <w:rPr>
+                <w:b/>
+                <w:bCs/>
+              </w:rPr>
+              <w:t>400 kV</w:t>
+            </w:r>
+          </w:p>
+          <w:p>
+            <w:pPr>
+              <w:spacing w:after="0"/>
+              <w:ind w:left="-255"/>
+              <w:jc w:val="center"/>
+              <w:rPr>
+                <w:rFonts w:ascii="Calibri" w:eastAsia="MS Mincho" w:hAnsi="Calibri" w:cs="Times New Roman"/>
+                <w:b/>
+                <w:bCs/>
+                <w:szCs w:val="22"/>
+                <w:lang w:val="en-US" w:bidi="ar-SA"/>
+              </w:rPr>
+            </w:pPr>
           </w:p>
         </w:tc>
         <w:tc>
@@ -7044,7 +7564,6 @@
               <w:bottom w:val="single" w:sz="4" w:space="0" w:color="auto"/>
               <w:right w:val="single" w:sz="4" w:space="0" w:color="auto"/>
             </w:tcBorders>
-            <w:vAlign w:val="bottom"/>
           </w:tcPr>
           <w:p>
             <w:pPr>
@@ -7052,11 +7571,12 @@
               <w:spacing w:line="280" w:lineRule="exact"/>
               <w:jc w:val="center"/>
               <w:rPr>
-                <w:rFonts w:ascii="Calibri" w:hAnsi="Calibri"/>
-                <w:b/>
-                <w:bCs/>
-                <w:sz w:val="22"/>
-                <w:szCs w:val="22"/>
+                <w:rFonts w:ascii="Arial" w:hAnsi="Arial" w:cs="Arial"/>
+                <w:b/>
+                <w:bCs/>
+                <w:sz w:val="18"/>
+                <w:szCs w:val="18"/>
+                <w:lang w:bidi="hi-IN"/>
               </w:rPr>
             </w:pPr>
             <w:r>
@@ -7095,6 +7615,49 @@
               <w:t>Kasor</w:t>
             </w:r>
             <w:proofErr w:type="spellEnd"/>
+          </w:p>
+          <w:p>
+            <w:pPr>
+              <w:spacing w:after="0" w:line="240" w:lineRule="auto"/>
+              <w:ind w:left="-255"/>
+              <w:jc w:val="center"/>
+              <w:rPr>
+                <w:rFonts w:ascii="Arial" w:eastAsia="MS Mincho" w:hAnsi="Arial" w:cs="Arial"/>
+                <w:b/>
+                <w:bCs/>
+                <w:sz w:val="18"/>
+                <w:szCs w:val="18"/>
+                <w:lang w:val="en-US" w:bidi="ar-SA"/>
+              </w:rPr>
+            </w:pPr>
+            <w:r>
+              <w:rPr>
+                <w:b/>
+                <w:bCs/>
+              </w:rPr>
+              <w:t xml:space="preserve">    </w:t>
+            </w:r>
+            <w:r>
+              <w:rPr>
+                <w:b/>
+                <w:bCs/>
+              </w:rPr>
+              <w:t>400 kV</w:t>
+            </w:r>
+          </w:p>
+          <w:p>
+            <w:pPr>
+              <w:pStyle w:val="NoSpacing"/>
+              <w:spacing w:line="280" w:lineRule="exact"/>
+              <w:jc w:val="center"/>
+              <w:rPr>
+                <w:rFonts w:ascii="Calibri" w:hAnsi="Calibri"/>
+                <w:b/>
+                <w:bCs/>
+                <w:sz w:val="22"/>
+                <w:szCs w:val="22"/>
+              </w:rPr>
+            </w:pPr>
           </w:p>
         </w:tc>
         <w:tc>
@@ -7107,10 +7670,10 @@
               <w:bottom w:val="single" w:sz="4" w:space="0" w:color="auto"/>
               <w:right w:val="single" w:sz="4" w:space="0" w:color="auto"/>
             </w:tcBorders>
-            <w:vAlign w:val="bottom"/>
           </w:tcPr>
           <w:p>
             <w:pPr>
+              <w:spacing w:after="0"/>
               <w:ind w:left="-208" w:right="-150"/>
               <w:jc w:val="center"/>
               <w:rPr>
@@ -7135,17 +7698,9 @@
           </w:p>
           <w:p>
             <w:pPr>
+              <w:spacing w:after="0"/>
               <w:ind w:left="-208" w:right="-150"/>
               <w:jc w:val="center"/>
-              <w:rPr>
-                <w:rFonts w:ascii="Calibri" w:eastAsia="MS Mincho" w:hAnsi="Calibri" w:cs="Times New Roman"/>
-                <w:b/>
-                <w:bCs/>
-                <w:szCs w:val="22"/>
-                <w:lang w:val="en-US" w:bidi="ar-SA"/>
-              </w:rPr>
-            </w:pPr>
-            <w:r>
               <w:rPr>
                 <w:rFonts w:ascii="Arial" w:eastAsia="MS Mincho" w:hAnsi="Arial" w:cs="Arial"/>
                 <w:b/>
@@ -7154,8 +7709,61 @@
                 <w:szCs w:val="18"/>
                 <w:lang w:val="en-US" w:bidi="ar-SA"/>
               </w:rPr>
+            </w:pPr>
+            <w:r>
+              <w:rPr>
+                <w:rFonts w:ascii="Arial" w:eastAsia="MS Mincho" w:hAnsi="Arial" w:cs="Arial"/>
+                <w:b/>
+                <w:bCs/>
+                <w:sz w:val="18"/>
+                <w:szCs w:val="18"/>
+                <w:lang w:val="en-US" w:bidi="ar-SA"/>
+              </w:rPr>
               <w:t>Khandwa</w:t>
             </w:r>
+          </w:p>
+          <w:p>
+            <w:pPr>
+              <w:spacing w:after="0" w:line="240" w:lineRule="auto"/>
+              <w:ind w:left="-255"/>
+              <w:jc w:val="center"/>
+              <w:rPr>
+                <w:rFonts w:ascii="Arial" w:eastAsia="MS Mincho" w:hAnsi="Arial" w:cs="Arial"/>
+                <w:b/>
+                <w:bCs/>
+                <w:sz w:val="18"/>
+                <w:szCs w:val="18"/>
+                <w:lang w:val="en-US" w:bidi="ar-SA"/>
+              </w:rPr>
+            </w:pPr>
+            <w:r>
+              <w:rPr>
+                <w:b/>
+                <w:bCs/>
+              </w:rPr>
+              <w:t xml:space="preserve">     </w:t>
+            </w:r>
+            <w:r>
+              <w:rPr>
+                <w:b/>
+                <w:bCs/>
+              </w:rPr>
+              <w:t>400 kV</w:t>
+            </w:r>
+          </w:p>
+          <w:p>
+            <w:pPr>
+              <w:spacing w:after="0"/>
+              <w:ind w:left="-208" w:right="-150"/>
+              <w:jc w:val="center"/>
+              <w:rPr>
+                <w:rFonts w:ascii="Calibri" w:eastAsia="MS Mincho" w:hAnsi="Calibri" w:cs="Times New Roman"/>
+                <w:b/>
+                <w:bCs/>
+                <w:szCs w:val="22"/>
+                <w:lang w:val="en-US" w:bidi="ar-SA"/>
+              </w:rPr>
+            </w:pPr>
           </w:p>
         </w:tc>
         <w:tc>
@@ -7168,17 +7776,17 @@
               <w:bottom w:val="single" w:sz="4" w:space="0" w:color="auto"/>
               <w:right w:val="single" w:sz="4" w:space="0" w:color="auto"/>
             </w:tcBorders>
-            <w:vAlign w:val="bottom"/>
           </w:tcPr>
           <w:p>
             <w:pPr>
+              <w:spacing w:after="0"/>
               <w:jc w:val="center"/>
               <w:rPr>
                 <w:rFonts w:ascii="Arial" w:eastAsia="MS Mincho" w:hAnsi="Arial" w:cs="Arial"/>
                 <w:b/>
                 <w:bCs/>
-                <w:sz w:val="19"/>
-                <w:szCs w:val="19"/>
+                <w:sz w:val="18"/>
+                <w:szCs w:val="18"/>
                 <w:lang w:val="en-US" w:bidi="ar-SA"/>
               </w:rPr>
             </w:pPr>
@@ -7216,6 +7824,48 @@
               <w:t>Nagda</w:t>
             </w:r>
             <w:proofErr w:type="spellEnd"/>
+          </w:p>
+          <w:p>
+            <w:pPr>
+              <w:spacing w:after="0" w:line="240" w:lineRule="auto"/>
+              <w:ind w:left="-255"/>
+              <w:jc w:val="center"/>
+              <w:rPr>
+                <w:rFonts w:ascii="Arial" w:eastAsia="MS Mincho" w:hAnsi="Arial" w:cs="Arial"/>
+                <w:b/>
+                <w:bCs/>
+                <w:sz w:val="18"/>
+                <w:szCs w:val="18"/>
+                <w:lang w:val="en-US" w:bidi="ar-SA"/>
+              </w:rPr>
+            </w:pPr>
+            <w:r>
+              <w:rPr>
+                <w:b/>
+                <w:bCs/>
+              </w:rPr>
+              <w:t xml:space="preserve">       </w:t>
+            </w:r>
+            <w:r>
+              <w:rPr>
+                <w:b/>
+                <w:bCs/>
+              </w:rPr>
+              <w:t>400 kV</w:t>
+            </w:r>
+          </w:p>
+          <w:p>
+            <w:pPr>
+              <w:jc w:val="center"/>
+              <w:rPr>
+                <w:rFonts w:ascii="Arial" w:eastAsia="MS Mincho" w:hAnsi="Arial" w:cs="Arial"/>
+                <w:b/>
+                <w:bCs/>
+                <w:sz w:val="19"/>
+                <w:szCs w:val="19"/>
+                <w:lang w:val="en-US" w:bidi="ar-SA"/>
+              </w:rPr>
+            </w:pPr>
           </w:p>
         </w:tc>
         <w:tc>
@@ -7228,10 +7878,10 @@
               <w:bottom w:val="single" w:sz="4" w:space="0" w:color="auto"/>
               <w:right w:val="single" w:sz="4" w:space="0" w:color="auto"/>
             </w:tcBorders>
-            <w:vAlign w:val="bottom"/>
           </w:tcPr>
           <w:p>
             <w:pPr>
+              <w:spacing w:after="0"/>
               <w:ind w:left="-255"/>
               <w:jc w:val="center"/>
               <w:rPr>
@@ -7256,18 +7906,9 @@
           </w:p>
           <w:p>
             <w:pPr>
+              <w:spacing w:after="0"/>
               <w:ind w:left="-255"/>
               <w:jc w:val="center"/>
-              <w:rPr>
-                <w:rFonts w:ascii="Calibri" w:eastAsia="MS Mincho" w:hAnsi="Calibri" w:cs="Times New Roman"/>
-                <w:b/>
-                <w:bCs/>
-                <w:szCs w:val="22"/>
-                <w:lang w:val="en-US" w:bidi="ar-SA"/>
-              </w:rPr>
-            </w:pPr>
-            <w:proofErr w:type="spellStart"/>
-            <w:r>
               <w:rPr>
                 <w:rFonts w:ascii="Arial" w:eastAsia="MS Mincho" w:hAnsi="Arial" w:cs="Arial"/>
                 <w:b/>
@@ -7276,9 +7917,63 @@
                 <w:szCs w:val="18"/>
                 <w:lang w:val="en-US" w:bidi="ar-SA"/>
               </w:rPr>
+            </w:pPr>
+            <w:proofErr w:type="spellStart"/>
+            <w:r>
+              <w:rPr>
+                <w:rFonts w:ascii="Arial" w:eastAsia="MS Mincho" w:hAnsi="Arial" w:cs="Arial"/>
+                <w:b/>
+                <w:bCs/>
+                <w:sz w:val="18"/>
+                <w:szCs w:val="18"/>
+                <w:lang w:val="en-US" w:bidi="ar-SA"/>
+              </w:rPr>
               <w:t>Parli</w:t>
             </w:r>
             <w:proofErr w:type="spellEnd"/>
+          </w:p>
+          <w:p>
+            <w:pPr>
+              <w:spacing w:after="0" w:line="240" w:lineRule="auto"/>
+              <w:ind w:left="-255"/>
+              <w:jc w:val="center"/>
+              <w:rPr>
+                <w:rFonts w:ascii="Arial" w:eastAsia="MS Mincho" w:hAnsi="Arial" w:cs="Arial"/>
+                <w:b/>
+                <w:bCs/>
+                <w:sz w:val="18"/>
+                <w:szCs w:val="18"/>
+                <w:lang w:val="en-US" w:bidi="ar-SA"/>
+              </w:rPr>
+            </w:pPr>
+            <w:r>
+              <w:rPr>
+                <w:b/>
+                <w:bCs/>
+              </w:rPr>
+              <w:t xml:space="preserve">   </w:t>
+            </w:r>
+            <w:r>
+              <w:rPr>
+                <w:b/>
+                <w:bCs/>
+              </w:rPr>
+              <w:t>400 kV</w:t>
+            </w:r>
+          </w:p>
+          <w:p>
+            <w:pPr>
+              <w:spacing w:after="0"/>
+              <w:ind w:left="-255"/>
+              <w:jc w:val="center"/>
+              <w:rPr>
+                <w:rFonts w:ascii="Calibri" w:eastAsia="MS Mincho" w:hAnsi="Calibri" w:cs="Times New Roman"/>
+                <w:b/>
+                <w:bCs/>
+                <w:szCs w:val="22"/>
+                <w:lang w:val="en-US" w:bidi="ar-SA"/>
+              </w:rPr>
+            </w:pPr>
           </w:p>
         </w:tc>
       </w:tr>
@@ -8519,6 +9214,7 @@
                 <w:bCs/>
                 <w:lang w:bidi="hi-IN"/>
               </w:rPr>
+              <w:lastRenderedPageBreak/>
               <w:t>{{</w:t>
             </w:r>
             <w:proofErr w:type="spellStart"/>
@@ -9750,7 +10446,6 @@
                 <w:bCs/>
                 <w:color w:val="000000"/>
               </w:rPr>
-              <w:lastRenderedPageBreak/>
               <w:t xml:space="preserve">{%tr </w:t>
             </w:r>
             <w:proofErr w:type="spellStart"/>
@@ -9972,10 +10667,10 @@
               <w:bottom w:val="single" w:sz="4" w:space="0" w:color="auto"/>
               <w:right w:val="single" w:sz="4" w:space="0" w:color="auto"/>
             </w:tcBorders>
-            <w:vAlign w:val="bottom"/>
           </w:tcPr>
           <w:p>
             <w:pPr>
+              <w:spacing w:after="0"/>
               <w:jc w:val="center"/>
               <w:rPr>
                 <w:rFonts w:ascii="Arial" w:eastAsia="MS Mincho" w:hAnsi="Arial" w:cs="Arial"/>
@@ -10010,6 +10705,48 @@
               <w:t>Raigarh</w:t>
             </w:r>
             <w:proofErr w:type="spellEnd"/>
+          </w:p>
+          <w:p>
+            <w:pPr>
+              <w:spacing w:after="0" w:line="240" w:lineRule="auto"/>
+              <w:ind w:left="-255"/>
+              <w:jc w:val="center"/>
+              <w:rPr>
+                <w:rFonts w:ascii="Arial" w:eastAsia="MS Mincho" w:hAnsi="Arial" w:cs="Arial"/>
+                <w:b/>
+                <w:bCs/>
+                <w:sz w:val="18"/>
+                <w:szCs w:val="18"/>
+                <w:lang w:val="en-US" w:bidi="ar-SA"/>
+              </w:rPr>
+            </w:pPr>
+            <w:r>
+              <w:rPr>
+                <w:b/>
+                <w:bCs/>
+              </w:rPr>
+              <w:t xml:space="preserve">     </w:t>
+            </w:r>
+            <w:r>
+              <w:rPr>
+                <w:b/>
+                <w:bCs/>
+              </w:rPr>
+              <w:t>400 kV</w:t>
+            </w:r>
+          </w:p>
+          <w:p>
+            <w:pPr>
+              <w:jc w:val="center"/>
+              <w:rPr>
+                <w:rFonts w:ascii="Arial" w:eastAsia="MS Mincho" w:hAnsi="Arial" w:cs="Arial"/>
+                <w:b/>
+                <w:bCs/>
+                <w:sz w:val="18"/>
+                <w:szCs w:val="18"/>
+                <w:lang w:val="en-US" w:bidi="ar-SA"/>
+              </w:rPr>
+            </w:pPr>
           </w:p>
         </w:tc>
         <w:tc>
@@ -10022,8 +10759,82 @@
               <w:bottom w:val="single" w:sz="4" w:space="0" w:color="auto"/>
               <w:right w:val="single" w:sz="4" w:space="0" w:color="auto"/>
             </w:tcBorders>
-            <w:vAlign w:val="bottom"/>
           </w:tcPr>
+          <w:p>
+            <w:pPr>
+              <w:spacing w:after="0"/>
+              <w:jc w:val="center"/>
+              <w:rPr>
+                <w:rFonts w:ascii="Arial" w:eastAsia="MS Mincho" w:hAnsi="Arial" w:cs="Arial"/>
+                <w:b/>
+                <w:bCs/>
+                <w:sz w:val="18"/>
+                <w:szCs w:val="18"/>
+                <w:lang w:val="en-US" w:bidi="ar-SA"/>
+              </w:rPr>
+            </w:pPr>
+            <w:r>
+              <w:rPr>
+                <w:rFonts w:ascii="Nirmala UI Semilight" w:eastAsia="MS Mincho" w:hAnsi="Nirmala UI Semilight" w:cs="Nirmala UI Semilight"/>
+                <w:b/>
+                <w:bCs/>
+                <w:szCs w:val="22"/>
+                <w:cs/>
+                <w:lang w:val="en-US"/>
+              </w:rPr>
+              <w:t>रायपुर</w:t>
+            </w:r>
+            <w:r>
+              <w:rPr>
+                <w:rFonts w:ascii="Calibri" w:eastAsia="MS Mincho" w:hAnsi="Calibri" w:cs="Mangal"/>
+                <w:b/>
+                <w:bCs/>
+                <w:cs/>
+                <w:lang w:val="en-US"/>
+              </w:rPr>
+              <w:t xml:space="preserve"> </w:t>
+            </w:r>
+            <w:r>
+              <w:rPr>
+                <w:rFonts w:ascii="Arial" w:eastAsia="MS Mincho" w:hAnsi="Arial" w:cs="Arial"/>
+                <w:b/>
+                <w:bCs/>
+                <w:sz w:val="18"/>
+                <w:szCs w:val="18"/>
+                <w:lang w:val="en-US" w:bidi="ar-SA"/>
+              </w:rPr>
+              <w:t>Raipur</w:t>
+            </w:r>
+          </w:p>
+          <w:p>
+            <w:pPr>
+              <w:spacing w:after="0" w:line="240" w:lineRule="auto"/>
+              <w:ind w:left="-255"/>
+              <w:jc w:val="center"/>
+              <w:rPr>
+                <w:rFonts w:ascii="Arial" w:eastAsia="MS Mincho" w:hAnsi="Arial" w:cs="Arial"/>
+                <w:b/>
+                <w:bCs/>
+                <w:sz w:val="18"/>
+                <w:szCs w:val="18"/>
+                <w:lang w:val="en-US" w:bidi="ar-SA"/>
+              </w:rPr>
+            </w:pPr>
+            <w:r>
+              <w:rPr>
+                <w:b/>
+                <w:bCs/>
+              </w:rPr>
+              <w:t xml:space="preserve">     </w:t>
+            </w:r>
+            <w:r>
+              <w:rPr>
+                <w:b/>
+                <w:bCs/>
+              </w:rPr>
+              <w:t>400 kV</w:t>
+            </w:r>
+          </w:p>
           <w:p>
             <w:pPr>
               <w:jc w:val="center"/>
@@ -10036,38 +10847,6 @@
                 <w:lang w:eastAsia="en-IN"/>
               </w:rPr>
             </w:pPr>
-            <w:r>
-              <w:rPr>
-                <w:rFonts w:ascii="Nirmala UI Semilight" w:eastAsia="MS Mincho" w:hAnsi="Nirmala UI Semilight" w:cs="Nirmala UI Semilight"/>
-                <w:b/>
-                <w:bCs/>
-                <w:szCs w:val="22"/>
-                <w:cs/>
-                <w:lang w:val="en-US"/>
-              </w:rPr>
-              <w:t>रायपुर</w:t>
-            </w:r>
-            <w:r>
-              <w:rPr>
-                <w:rFonts w:ascii="Calibri" w:eastAsia="MS Mincho" w:hAnsi="Calibri" w:cs="Mangal"/>
-                <w:b/>
-                <w:bCs/>
-                <w:cs/>
-                <w:lang w:val="en-US"/>
-              </w:rPr>
-              <w:t xml:space="preserve"> </w:t>
-            </w:r>
-            <w:r>
-              <w:rPr>
-                <w:rFonts w:ascii="Arial" w:eastAsia="MS Mincho" w:hAnsi="Arial" w:cs="Arial"/>
-                <w:b/>
-                <w:bCs/>
-                <w:sz w:val="18"/>
-                <w:szCs w:val="18"/>
-                <w:lang w:val="en-US" w:bidi="ar-SA"/>
-              </w:rPr>
-              <w:t>Raipur</w:t>
-            </w:r>
           </w:p>
         </w:tc>
         <w:tc>
@@ -10080,7 +10859,6 @@
               <w:bottom w:val="single" w:sz="4" w:space="0" w:color="auto"/>
               <w:right w:val="single" w:sz="4" w:space="0" w:color="auto"/>
             </w:tcBorders>
-            <w:vAlign w:val="bottom"/>
           </w:tcPr>
           <w:p>
             <w:pPr>
@@ -10115,6 +10893,61 @@
               <w:spacing w:line="280" w:lineRule="exact"/>
               <w:jc w:val="center"/>
               <w:rPr>
+                <w:rFonts w:ascii="Arial" w:hAnsi="Arial" w:cs="Arial"/>
+                <w:b/>
+                <w:bCs/>
+                <w:sz w:val="18"/>
+                <w:szCs w:val="18"/>
+                <w:lang w:bidi="hi-IN"/>
+              </w:rPr>
+            </w:pPr>
+            <w:r>
+              <w:rPr>
+                <w:rFonts w:ascii="Arial" w:hAnsi="Arial" w:cs="Arial"/>
+                <w:b/>
+                <w:bCs/>
+                <w:sz w:val="18"/>
+                <w:szCs w:val="18"/>
+                <w:lang w:bidi="hi-IN"/>
+              </w:rPr>
+              <w:t>Vapi</w:t>
+            </w:r>
+          </w:p>
+          <w:p>
+            <w:pPr>
+              <w:spacing w:after="0" w:line="240" w:lineRule="auto"/>
+              <w:ind w:left="-255"/>
+              <w:jc w:val="center"/>
+              <w:rPr>
+                <w:rFonts w:ascii="Arial" w:eastAsia="MS Mincho" w:hAnsi="Arial" w:cs="Arial"/>
+                <w:b/>
+                <w:bCs/>
+                <w:sz w:val="18"/>
+                <w:szCs w:val="18"/>
+                <w:lang w:val="en-US" w:bidi="ar-SA"/>
+              </w:rPr>
+            </w:pPr>
+            <w:r>
+              <w:rPr>
+                <w:b/>
+                <w:bCs/>
+              </w:rPr>
+              <w:t xml:space="preserve">       </w:t>
+            </w:r>
+            <w:r>
+              <w:rPr>
+                <w:b/>
+                <w:bCs/>
+              </w:rPr>
+              <w:t>400 kV</w:t>
+            </w:r>
+          </w:p>
+          <w:p>
+            <w:pPr>
+              <w:pStyle w:val="NoSpacing"/>
+              <w:spacing w:line="280" w:lineRule="exact"/>
+              <w:jc w:val="center"/>
+              <w:rPr>
                 <w:b/>
                 <w:bCs/>
                 <w:sz w:val="26"/>
@@ -10122,17 +10955,6 @@
                 <w:lang w:bidi="hi-IN"/>
               </w:rPr>
             </w:pPr>
-            <w:r>
-              <w:rPr>
-                <w:rFonts w:ascii="Arial" w:hAnsi="Arial" w:cs="Arial"/>
-                <w:b/>
-                <w:bCs/>
-                <w:sz w:val="18"/>
-                <w:szCs w:val="18"/>
-                <w:lang w:bidi="hi-IN"/>
-              </w:rPr>
-              <w:t>Vapi</w:t>
-            </w:r>
           </w:p>
         </w:tc>
         <w:tc>
@@ -10145,10 +10967,10 @@
               <w:bottom w:val="single" w:sz="4" w:space="0" w:color="auto"/>
               <w:right w:val="single" w:sz="4" w:space="0" w:color="auto"/>
             </w:tcBorders>
-            <w:vAlign w:val="bottom"/>
           </w:tcPr>
           <w:p>
             <w:pPr>
+              <w:spacing w:after="0"/>
               <w:ind w:left="-255"/>
               <w:jc w:val="center"/>
               <w:rPr>
@@ -10174,6 +10996,54 @@
           </w:p>
           <w:p>
             <w:pPr>
+              <w:spacing w:after="0"/>
+              <w:ind w:left="-255"/>
+              <w:jc w:val="center"/>
+              <w:rPr>
+                <w:rFonts w:ascii="Arial" w:eastAsia="MS Mincho" w:hAnsi="Arial" w:cs="Arial"/>
+                <w:b/>
+                <w:bCs/>
+                <w:sz w:val="18"/>
+                <w:szCs w:val="18"/>
+                <w:lang w:val="en-US" w:bidi="ar-SA"/>
+              </w:rPr>
+            </w:pPr>
+            <w:r>
+              <w:rPr>
+                <w:rFonts w:ascii="Arial" w:eastAsia="MS Mincho" w:hAnsi="Arial" w:cs="Arial"/>
+                <w:b/>
+                <w:bCs/>
+                <w:sz w:val="18"/>
+                <w:szCs w:val="18"/>
+                <w:lang w:val="en-US" w:bidi="ar-SA"/>
+              </w:rPr>
+              <w:t>Wardha</w:t>
+            </w:r>
+          </w:p>
+          <w:p>
+            <w:pPr>
+              <w:spacing w:after="0" w:line="240" w:lineRule="auto"/>
+              <w:ind w:left="-255"/>
+              <w:jc w:val="center"/>
+              <w:rPr>
+                <w:rFonts w:ascii="Arial" w:eastAsia="MS Mincho" w:hAnsi="Arial" w:cs="Arial"/>
+                <w:b/>
+                <w:bCs/>
+                <w:sz w:val="18"/>
+                <w:szCs w:val="18"/>
+                <w:lang w:val="en-US" w:bidi="ar-SA"/>
+              </w:rPr>
+            </w:pPr>
+            <w:r>
+              <w:rPr>
+                <w:b/>
+                <w:bCs/>
+              </w:rPr>
+              <w:t>400 kV</w:t>
+            </w:r>
+          </w:p>
+          <w:p>
+            <w:pPr>
               <w:ind w:left="-255"/>
               <w:jc w:val="center"/>
               <w:rPr>
@@ -10183,17 +11053,6 @@
                 <w:szCs w:val="26"/>
               </w:rPr>
             </w:pPr>
-            <w:r>
-              <w:rPr>
-                <w:rFonts w:ascii="Arial" w:eastAsia="MS Mincho" w:hAnsi="Arial" w:cs="Arial"/>
-                <w:b/>
-                <w:bCs/>
-                <w:sz w:val="18"/>
-                <w:szCs w:val="18"/>
-                <w:lang w:val="en-US" w:bidi="ar-SA"/>
-              </w:rPr>
-              <w:t>Wardha</w:t>
-            </w:r>
           </w:p>
         </w:tc>
         <w:tc>
@@ -10206,7 +11065,6 @@
               <w:bottom w:val="single" w:sz="4" w:space="0" w:color="auto"/>
               <w:right w:val="single" w:sz="4" w:space="0" w:color="auto"/>
             </w:tcBorders>
-            <w:vAlign w:val="bottom"/>
             <w:hideMark/>
           </w:tcPr>
           <w:p>
@@ -10298,7 +11156,6 @@
               <w:bottom w:val="single" w:sz="4" w:space="0" w:color="auto"/>
               <w:right w:val="single" w:sz="4" w:space="0" w:color="auto"/>
             </w:tcBorders>
-            <w:vAlign w:val="bottom"/>
             <w:hideMark/>
           </w:tcPr>
           <w:p>
@@ -10392,7 +11249,6 @@
               <w:bottom w:val="single" w:sz="4" w:space="0" w:color="auto"/>
               <w:right w:val="single" w:sz="4" w:space="0" w:color="auto"/>
             </w:tcBorders>
-            <w:vAlign w:val="bottom"/>
             <w:hideMark/>
           </w:tcPr>
           <w:p>
@@ -10484,7 +11340,6 @@
               <w:bottom w:val="single" w:sz="4" w:space="0" w:color="auto"/>
               <w:right w:val="single" w:sz="4" w:space="0" w:color="auto"/>
             </w:tcBorders>
-            <w:vAlign w:val="bottom"/>
             <w:hideMark/>
           </w:tcPr>
           <w:p>
@@ -10576,7 +11431,6 @@
               <w:bottom w:val="single" w:sz="4" w:space="0" w:color="auto"/>
               <w:right w:val="single" w:sz="4" w:space="0" w:color="auto"/>
             </w:tcBorders>
-            <w:vAlign w:val="bottom"/>
             <w:hideMark/>
           </w:tcPr>
           <w:p>
@@ -17633,6 +18487,7 @@
           <w:bCs/>
           <w:sz w:val="19"/>
         </w:rPr>
+        <w:lastRenderedPageBreak/>
         <w:t>N</w:t>
       </w:r>
       <w:r>
@@ -42660,6 +43515,7 @@
     <w:lsdException w:name="HTML Sample" w:semiHidden="1" w:unhideWhenUsed="1"/>
     <w:lsdException w:name="HTML Typewriter" w:semiHidden="1" w:unhideWhenUsed="1"/>
     <w:lsdException w:name="HTML Variable" w:semiHidden="1" w:unhideWhenUsed="1"/>
+    <w:lsdException w:name="Normal Table" w:semiHidden="1" w:unhideWhenUsed="1"/>
     <w:lsdException w:name="annotation subject" w:semiHidden="1" w:unhideWhenUsed="1"/>
     <w:lsdException w:name="No List" w:semiHidden="1" w:unhideWhenUsed="1"/>
     <w:lsdException w:name="Outline List 1" w:semiHidden="1" w:unhideWhenUsed="1"/>
@@ -42702,8 +43558,11 @@
     <w:lsdException w:name="Table Contemporary" w:semiHidden="1" w:unhideWhenUsed="1"/>
     <w:lsdException w:name="Table Elegant" w:semiHidden="1" w:unhideWhenUsed="1"/>
     <w:lsdException w:name="Table Professional" w:semiHidden="1" w:unhideWhenUsed="1"/>
+    <w:lsdException w:name="Table Subtle 1" w:semiHidden="1" w:unhideWhenUsed="1"/>
     <w:lsdException w:name="Table Subtle 2" w:semiHidden="1" w:unhideWhenUsed="1"/>
     <w:lsdException w:name="Table Web 1" w:semiHidden="1" w:unhideWhenUsed="1"/>
+    <w:lsdException w:name="Table Web 2" w:semiHidden="1" w:unhideWhenUsed="1"/>
+    <w:lsdException w:name="Table Web 3" w:semiHidden="1" w:unhideWhenUsed="1"/>
     <w:lsdException w:name="Balloon Text" w:semiHidden="1" w:unhideWhenUsed="1"/>
     <w:lsdException w:name="Table Grid" w:uiPriority="0"/>
     <w:lsdException w:name="Table Theme" w:semiHidden="1" w:unhideWhenUsed="1"/>

</xml_diff>